<commit_message>
Updated Report as per new task taken
</commit_message>
<xml_diff>
--- a/Report_Assignment_3.docx
+++ b/Report_Assignment_3.docx
@@ -330,7 +330,13 @@
         <w:rPr>
           <w:sz w:val="24"/>
         </w:rPr>
-        <w:t>8be77c9e.json</w:t>
+        <w:t>c59eb873.json</w:t>
+      </w:r>
+      <w:r>
+        <w:rPr>
+          <w:sz w:val="24"/>
+        </w:rPr>
+        <w:t xml:space="preserve"> </w:t>
       </w:r>
     </w:p>
     <w:p>
@@ -345,6 +351,8 @@
           <w:sz w:val="24"/>
         </w:rPr>
       </w:pPr>
+      <w:bookmarkStart w:id="0" w:name="_GoBack"/>
+      <w:bookmarkEnd w:id="0"/>
       <w:r>
         <w:rPr>
           <w:sz w:val="24"/>
@@ -1595,21 +1603,14 @@
       <w:r>
         <w:rPr>
           <w:b/>
-          <w:sz w:val="28"/>
+          <w:sz w:val="24"/>
         </w:rPr>
         <w:lastRenderedPageBreak/>
-        <w:t>Task 4</w:t>
-      </w:r>
-      <w:r>
-        <w:rPr>
-          <w:b/>
-          <w:sz w:val="28"/>
-        </w:rPr>
-        <w:t>:</w:t>
-      </w:r>
-      <w:r>
-        <w:rPr>
-          <w:sz w:val="28"/>
+        <w:t>Task 4:</w:t>
+      </w:r>
+      <w:r>
+        <w:rPr>
+          <w:sz w:val="24"/>
         </w:rPr>
         <w:t xml:space="preserve"> </w:t>
       </w:r>
@@ -1618,7 +1619,7 @@
           <w:b/>
           <w:sz w:val="24"/>
         </w:rPr>
-        <w:t>8be77c9e</w:t>
+        <w:t>c59eb873</w:t>
       </w:r>
       <w:r>
         <w:rPr>
@@ -1640,10 +1641,10 @@
           <w:noProof/>
         </w:rPr>
         <w:drawing>
-          <wp:inline distT="0" distB="0" distL="0" distR="0" wp14:anchorId="719DAFED" wp14:editId="654E0D55">
-            <wp:extent cx="4314825" cy="2000250"/>
-            <wp:effectExtent l="0" t="0" r="9525" b="0"/>
-            <wp:docPr id="2" name="Picture 2"/>
+          <wp:inline distT="0" distB="0" distL="0" distR="0" wp14:anchorId="45DCA390" wp14:editId="5C0E94F9">
+            <wp:extent cx="4267200" cy="2009775"/>
+            <wp:effectExtent l="0" t="0" r="0" b="9525"/>
+            <wp:docPr id="3" name="Picture 3"/>
             <wp:cNvGraphicFramePr>
               <a:graphicFrameLocks xmlns:a="http://schemas.openxmlformats.org/drawingml/2006/main" noChangeAspect="1"/>
             </wp:cNvGraphicFramePr>
@@ -1663,7 +1664,7 @@
                   <pic:spPr>
                     <a:xfrm>
                       <a:off x="0" y="0"/>
-                      <a:ext cx="4314825" cy="2000250"/>
+                      <a:ext cx="4267200" cy="2009775"/>
                     </a:xfrm>
                     <a:prstGeom prst="rect">
                       <a:avLst/>
@@ -1693,13 +1694,7 @@
         <w:rPr>
           <w:sz w:val="24"/>
         </w:rPr>
-        <w:t>The task takes the input of m*n grid. The output of this task is a grid of (</w:t>
-      </w:r>
-      <w:r>
-        <w:rPr>
-          <w:sz w:val="24"/>
-        </w:rPr>
-        <w:t>(2*m)</w:t>
+        <w:t>The task takes the input of m*n grid. The output of this task is a grid of (2m</w:t>
       </w:r>
       <w:r>
         <w:rPr>
@@ -1711,13 +1706,19 @@
         <w:rPr>
           <w:sz w:val="24"/>
         </w:rPr>
-        <w:t>*n)</w:t>
-      </w:r>
-      <w:r>
-        <w:rPr>
-          <w:sz w:val="24"/>
-        </w:rPr>
-        <w:t xml:space="preserve"> </w:t>
+        <w:t>*</w:t>
+      </w:r>
+      <w:r>
+        <w:rPr>
+          <w:sz w:val="24"/>
+        </w:rPr>
+        <w:t>2</w:t>
+      </w:r>
+      <w:r>
+        <w:rPr>
+          <w:sz w:val="24"/>
+        </w:rPr>
+        <w:t xml:space="preserve">n) </w:t>
       </w:r>
     </w:p>
     <w:p>
@@ -1750,7 +1751,23 @@
         <w:rPr>
           <w:sz w:val="24"/>
         </w:rPr>
-        <w:t>Input matrix is reversed and stored in separate list</w:t>
+        <w:t>Each element in index “</w:t>
+      </w:r>
+      <w:proofErr w:type="spellStart"/>
+      <w:proofErr w:type="gramStart"/>
+      <w:r>
+        <w:rPr>
+          <w:sz w:val="24"/>
+        </w:rPr>
+        <w:t>I,j</w:t>
+      </w:r>
+      <w:proofErr w:type="spellEnd"/>
+      <w:proofErr w:type="gramEnd"/>
+      <w:r>
+        <w:rPr>
+          <w:sz w:val="24"/>
+        </w:rPr>
+        <w:t>” the input grid is copied and duplicated to “i+1,j+1” position and stored in a list</w:t>
       </w:r>
     </w:p>
     <w:p>
@@ -1769,7 +1786,26 @@
         <w:rPr>
           <w:sz w:val="24"/>
         </w:rPr>
-        <w:t>The original Input and the reversed input are appended together to get the output</w:t>
+        <w:t>Each list is the again duplicated and stored in the output list</w:t>
+      </w:r>
+    </w:p>
+    <w:p>
+      <w:pPr>
+        <w:pStyle w:val="ListParagraph"/>
+        <w:numPr>
+          <w:ilvl w:val="0"/>
+          <w:numId w:val="1"/>
+        </w:numPr>
+        <w:jc w:val="both"/>
+        <w:rPr>
+          <w:sz w:val="24"/>
+        </w:rPr>
+      </w:pPr>
+      <w:r>
+        <w:rPr>
+          <w:sz w:val="24"/>
+        </w:rPr>
+        <w:t>Output is a grid which contains input grid duplicated both row ways and column ways</w:t>
       </w:r>
     </w:p>
     <w:p>
@@ -2241,7 +2277,6 @@
           <w:color w:val="C00000"/>
           <w:sz w:val="28"/>
         </w:rPr>
-        <w:lastRenderedPageBreak/>
         <w:t>Summary</w:t>
       </w:r>
       <w:r>
@@ -2291,8 +2326,6 @@
           <w:sz w:val="28"/>
         </w:rPr>
       </w:pPr>
-      <w:bookmarkStart w:id="0" w:name="_GoBack"/>
-      <w:bookmarkEnd w:id="0"/>
       <w:r>
         <w:rPr>
           <w:b/>
@@ -2695,7 +2728,7 @@
               <w:rPr>
                 <w:sz w:val="24"/>
               </w:rPr>
-              <w:t>8be77c9e.json</w:t>
+              <w:t>c59eb873.json</w:t>
             </w:r>
           </w:p>
           <w:p>
@@ -3902,6 +3935,7 @@
     <w:lsdException w:name="HTML Sample" w:semiHidden="1" w:unhideWhenUsed="1"/>
     <w:lsdException w:name="HTML Typewriter" w:semiHidden="1" w:unhideWhenUsed="1"/>
     <w:lsdException w:name="HTML Variable" w:semiHidden="1" w:unhideWhenUsed="1"/>
+    <w:lsdException w:name="Normal Table" w:semiHidden="1" w:unhideWhenUsed="1"/>
     <w:lsdException w:name="annotation subject" w:semiHidden="1" w:unhideWhenUsed="1"/>
     <w:lsdException w:name="No List" w:semiHidden="1" w:unhideWhenUsed="1"/>
     <w:lsdException w:name="Outline List 1" w:semiHidden="1" w:unhideWhenUsed="1"/>
@@ -3945,8 +3979,10 @@
     <w:lsdException w:name="Table Elegant" w:semiHidden="1" w:unhideWhenUsed="1"/>
     <w:lsdException w:name="Table Professional" w:semiHidden="1" w:unhideWhenUsed="1"/>
     <w:lsdException w:name="Table Subtle 1" w:semiHidden="1" w:unhideWhenUsed="1"/>
+    <w:lsdException w:name="Table Subtle 2" w:semiHidden="1" w:unhideWhenUsed="1"/>
     <w:lsdException w:name="Table Web 1" w:semiHidden="1" w:unhideWhenUsed="1"/>
     <w:lsdException w:name="Table Web 2" w:semiHidden="1" w:unhideWhenUsed="1"/>
+    <w:lsdException w:name="Table Web 3" w:semiHidden="1" w:unhideWhenUsed="1"/>
     <w:lsdException w:name="Balloon Text" w:semiHidden="1" w:unhideWhenUsed="1"/>
     <w:lsdException w:name="Table Grid" w:uiPriority="39"/>
     <w:lsdException w:name="Table Theme" w:semiHidden="1" w:unhideWhenUsed="1"/>

</xml_diff>